<commit_message>
template for assignment 7
</commit_message>
<xml_diff>
--- a/assignments/CoreConceptsQuiz.docx
+++ b/assignments/CoreConceptsQuiz.docx
@@ -1976,8 +1976,6 @@
               </w:rPr>
               <w:t xml:space="preserve">the </w:t>
             </w:r>
-            <w:bookmarkStart w:id="0" w:name="_GoBack"/>
-            <w:bookmarkEnd w:id="0"/>
             <w:r>
               <w:rPr>
                 <w:rFonts w:asciiTheme="minorHAnsi" w:eastAsiaTheme="minorHAnsi" w:hAnsiTheme="minorHAnsi" w:cstheme="minorBidi"/>
@@ -2311,7 +2309,49 @@
                 <w:sz w:val="24"/>
                 <w:szCs w:val="24"/>
               </w:rPr>
-              <w:t>The following code will run properly, but what is wrong with the formatting?</w:t>
+              <w:t>The following code run</w:t>
+            </w:r>
+            <w:r>
+              <w:rPr>
+                <w:rFonts w:asciiTheme="minorHAnsi" w:eastAsiaTheme="minorHAnsi" w:hAnsiTheme="minorHAnsi" w:cstheme="minorBidi"/>
+                <w:sz w:val="24"/>
+                <w:szCs w:val="24"/>
+              </w:rPr>
+              <w:t>s</w:t>
+            </w:r>
+            <w:r>
+              <w:rPr>
+                <w:rFonts w:asciiTheme="minorHAnsi" w:eastAsiaTheme="minorHAnsi" w:hAnsiTheme="minorHAnsi" w:cstheme="minorBidi"/>
+                <w:sz w:val="24"/>
+                <w:szCs w:val="24"/>
+              </w:rPr>
+              <w:t xml:space="preserve"> properly, but what is wrong with the formatting</w:t>
+            </w:r>
+            <w:r>
+              <w:rPr>
+                <w:rFonts w:asciiTheme="minorHAnsi" w:eastAsiaTheme="minorHAnsi" w:hAnsiTheme="minorHAnsi" w:cstheme="minorBidi"/>
+                <w:sz w:val="24"/>
+                <w:szCs w:val="24"/>
+              </w:rPr>
+              <w:t>,</w:t>
+            </w:r>
+            <w:bookmarkStart w:id="0" w:name="_GoBack"/>
+            <w:bookmarkEnd w:id="0"/>
+            <w:r>
+              <w:rPr>
+                <w:rFonts w:asciiTheme="minorHAnsi" w:eastAsiaTheme="minorHAnsi" w:hAnsiTheme="minorHAnsi" w:cstheme="minorBidi"/>
+                <w:sz w:val="24"/>
+                <w:szCs w:val="24"/>
+              </w:rPr>
+              <w:t xml:space="preserve"> according to PEP8</w:t>
+            </w:r>
+            <w:r>
+              <w:rPr>
+                <w:rFonts w:asciiTheme="minorHAnsi" w:eastAsiaTheme="minorHAnsi" w:hAnsiTheme="minorHAnsi" w:cstheme="minorBidi"/>
+                <w:sz w:val="24"/>
+                <w:szCs w:val="24"/>
+              </w:rPr>
+              <w:t>?</w:t>
             </w:r>
           </w:p>
           <w:p>

</xml_diff>